<commit_message>
meeting with Victoria - She is the best!
</commit_message>
<xml_diff>
--- a/PhD Dissertation Pilot Data Planning.docx
+++ b/PhD Dissertation Pilot Data Planning.docx
@@ -391,6 +391,81 @@
       <w:pPr>
         <w:pStyle w:val="ListParagraph"/>
         <w:numPr>
+          <w:ilvl w:val="1"/>
+          <w:numId w:val="3"/>
+        </w:numPr>
+        <w:rPr>
+          <w:sz w:val="24"/>
+          <w:szCs w:val="24"/>
+        </w:rPr>
+      </w:pPr>
+      <w:r>
+        <w:rPr>
+          <w:sz w:val="24"/>
+          <w:szCs w:val="24"/>
+        </w:rPr>
+        <w:t>Ask people to rank order information (what care categories they care about)</w:t>
+      </w:r>
+    </w:p>
+    <w:p>
+      <w:pPr>
+        <w:pStyle w:val="ListParagraph"/>
+        <w:numPr>
+          <w:ilvl w:val="2"/>
+          <w:numId w:val="3"/>
+        </w:numPr>
+        <w:rPr>
+          <w:sz w:val="24"/>
+          <w:szCs w:val="24"/>
+        </w:rPr>
+      </w:pPr>
+      <w:r>
+        <w:rPr>
+          <w:sz w:val="24"/>
+          <w:szCs w:val="24"/>
+        </w:rPr>
+        <w:t>Then present and weight each attribute by how much they care about them</w:t>
+      </w:r>
+      <w:r>
+        <w:rPr>
+          <w:sz w:val="24"/>
+          <w:szCs w:val="24"/>
+        </w:rPr>
+        <w:t>.</w:t>
+      </w:r>
+    </w:p>
+    <w:p>
+      <w:pPr>
+        <w:pStyle w:val="ListParagraph"/>
+        <w:numPr>
+          <w:ilvl w:val="2"/>
+          <w:numId w:val="3"/>
+        </w:numPr>
+        <w:rPr>
+          <w:sz w:val="24"/>
+          <w:szCs w:val="24"/>
+        </w:rPr>
+      </w:pPr>
+      <w:r>
+        <w:rPr>
+          <w:sz w:val="24"/>
+          <w:szCs w:val="24"/>
+        </w:rPr>
+        <w:t xml:space="preserve">Specifically, what we can do with </w:t>
+      </w:r>
+      <w:r>
+        <w:rPr>
+          <w:sz w:val="24"/>
+          <w:szCs w:val="24"/>
+          <w:highlight w:val="yellow"/>
+        </w:rPr>
+        <w:t>“TAILORING”</w:t>
+      </w:r>
+    </w:p>
+    <w:p>
+      <w:pPr>
+        <w:pStyle w:val="ListParagraph"/>
+        <w:numPr>
           <w:ilvl w:val="0"/>
           <w:numId w:val="3"/>
         </w:numPr>
@@ -404,6 +479,7 @@
           <w:sz w:val="24"/>
           <w:szCs w:val="24"/>
         </w:rPr>
+        <w:lastRenderedPageBreak/>
         <w:t>Directly ask people to make choices based on the ASSUMPTION that the presented information is true</w:t>
       </w:r>
     </w:p>
@@ -444,7 +520,6 @@
           <w:sz w:val="24"/>
           <w:szCs w:val="24"/>
         </w:rPr>
-        <w:lastRenderedPageBreak/>
         <w:t>Extrapolation, but is there any way to learn/know if the individual subjects are aware of what is objectively ‘good’ or ‘bad’ with regards to healthcare?</w:t>
       </w:r>
     </w:p>
@@ -512,6 +587,50 @@
       <w:pPr>
         <w:pStyle w:val="ListParagraph"/>
         <w:numPr>
+          <w:ilvl w:val="1"/>
+          <w:numId w:val="3"/>
+        </w:numPr>
+        <w:rPr>
+          <w:sz w:val="24"/>
+          <w:szCs w:val="24"/>
+          <w:highlight w:val="yellow"/>
+        </w:rPr>
+      </w:pPr>
+      <w:r>
+        <w:rPr>
+          <w:sz w:val="24"/>
+          <w:szCs w:val="24"/>
+          <w:highlight w:val="yellow"/>
+        </w:rPr>
+        <w:t>We can look at values around electronic health record (Brian Zikmund Fischer AND holly witteman)</w:t>
+      </w:r>
+    </w:p>
+    <w:p>
+      <w:pPr>
+        <w:pStyle w:val="ListParagraph"/>
+        <w:numPr>
+          <w:ilvl w:val="2"/>
+          <w:numId w:val="3"/>
+        </w:numPr>
+        <w:rPr>
+          <w:sz w:val="24"/>
+          <w:szCs w:val="24"/>
+          <w:highlight w:val="yellow"/>
+        </w:rPr>
+      </w:pPr>
+      <w:r>
+        <w:rPr>
+          <w:sz w:val="24"/>
+          <w:szCs w:val="24"/>
+          <w:highlight w:val="yellow"/>
+        </w:rPr>
+        <w:t>What is a good range, what is how far out of range?</w:t>
+      </w:r>
+    </w:p>
+    <w:p>
+      <w:pPr>
+        <w:pStyle w:val="ListParagraph"/>
+        <w:numPr>
           <w:ilvl w:val="0"/>
           <w:numId w:val="3"/>
         </w:numPr>
@@ -527,19 +646,6 @@
         </w:rPr>
         <w:t>Add clearer procedural instructions (if we alter the protocol significantly?)</w:t>
       </w:r>
-    </w:p>
-    <w:p>
-      <w:pPr>
-        <w:pStyle w:val="ListParagraph"/>
-        <w:numPr>
-          <w:ilvl w:val="0"/>
-          <w:numId w:val="3"/>
-        </w:numPr>
-        <w:rPr>
-          <w:sz w:val="24"/>
-          <w:szCs w:val="24"/>
-        </w:rPr>
-      </w:pPr>
     </w:p>
     <w:p>
       <w:pPr>

</xml_diff>

<commit_message>
more writing and reading done towards our ultimate dissertation idea as well as comps
</commit_message>
<xml_diff>
--- a/PhD Dissertation Pilot Data Planning.docx
+++ b/PhD Dissertation Pilot Data Planning.docx
@@ -136,7 +136,23 @@
           <w:sz w:val="24"/>
           <w:szCs w:val="24"/>
         </w:rPr>
-        <w:t>Note that PPS usage primarily favors risks that are similar to the target and spatially closest, and the 3</w:t>
+        <w:t xml:space="preserve">Note that PPS usage primarily favors risks that are </w:t>
+      </w:r>
+      <w:proofErr w:type="gramStart"/>
+      <w:r>
+        <w:rPr>
+          <w:sz w:val="24"/>
+          <w:szCs w:val="24"/>
+        </w:rPr>
+        <w:t>similar to</w:t>
+      </w:r>
+      <w:proofErr w:type="gramEnd"/>
+      <w:r>
+        <w:rPr>
+          <w:sz w:val="24"/>
+          <w:szCs w:val="24"/>
+        </w:rPr>
+        <w:t xml:space="preserve"> the target and spatially closest, and the 3</w:t>
       </w:r>
       <w:r>
         <w:rPr>
@@ -216,12 +232,21 @@
           <w:szCs w:val="24"/>
         </w:rPr>
       </w:pPr>
-      <w:r>
-        <w:rPr>
-          <w:sz w:val="24"/>
-          <w:szCs w:val="24"/>
-        </w:rPr>
-        <w:t>Or, risk can be portrayed as ‘topline total expected cost’ for individual per year, based on % of occurrence and average cost of occurrence.</w:t>
+      <w:proofErr w:type="gramStart"/>
+      <w:r>
+        <w:rPr>
+          <w:sz w:val="24"/>
+          <w:szCs w:val="24"/>
+        </w:rPr>
+        <w:t>Or,</w:t>
+      </w:r>
+      <w:proofErr w:type="gramEnd"/>
+      <w:r>
+        <w:rPr>
+          <w:sz w:val="24"/>
+          <w:szCs w:val="24"/>
+        </w:rPr>
+        <w:t xml:space="preserve"> risk can be portrayed as ‘topline total expected cost’ for individual per year, based on % of occurrence and average cost of occurrence.</w:t>
       </w:r>
     </w:p>
     <w:p>
@@ -268,6 +293,19 @@
       <w:pPr>
         <w:pStyle w:val="ListParagraph"/>
         <w:numPr>
+          <w:ilvl w:val="2"/>
+          <w:numId w:val="3"/>
+        </w:numPr>
+        <w:rPr>
+          <w:sz w:val="24"/>
+          <w:szCs w:val="24"/>
+        </w:rPr>
+      </w:pPr>
+    </w:p>
+    <w:p>
+      <w:pPr>
+        <w:pStyle w:val="ListParagraph"/>
+        <w:numPr>
           <w:ilvl w:val="0"/>
           <w:numId w:val="3"/>
         </w:numPr>
@@ -384,7 +422,23 @@
           <w:sz w:val="24"/>
           <w:szCs w:val="24"/>
         </w:rPr>
-        <w:t>Order information s.t. most important items are either first or last</w:t>
+        <w:t xml:space="preserve">Order information </w:t>
+      </w:r>
+      <w:proofErr w:type="spellStart"/>
+      <w:r>
+        <w:rPr>
+          <w:sz w:val="24"/>
+          <w:szCs w:val="24"/>
+        </w:rPr>
+        <w:t>s.t.</w:t>
+      </w:r>
+      <w:proofErr w:type="spellEnd"/>
+      <w:r>
+        <w:rPr>
+          <w:sz w:val="24"/>
+          <w:szCs w:val="24"/>
+        </w:rPr>
+        <w:t xml:space="preserve"> most important items are either first or last</w:t>
       </w:r>
     </w:p>
     <w:p>
@@ -451,6 +505,7 @@
           <w:sz w:val="24"/>
           <w:szCs w:val="24"/>
         </w:rPr>
+        <w:lastRenderedPageBreak/>
         <w:t xml:space="preserve">Specifically, what we can do with </w:t>
       </w:r>
       <w:r>
@@ -479,7 +534,6 @@
           <w:sz w:val="24"/>
           <w:szCs w:val="24"/>
         </w:rPr>
-        <w:lastRenderedPageBreak/>
         <w:t>Directly ask people to make choices based on the ASSUMPTION that the presented information is true</w:t>
       </w:r>
     </w:p>
@@ -602,7 +656,25 @@
           <w:szCs w:val="24"/>
           <w:highlight w:val="yellow"/>
         </w:rPr>
-        <w:t>We can look at values around electronic health record (Brian Zikmund Fischer AND holly witteman)</w:t>
+        <w:t xml:space="preserve">We can look at values around electronic health record (Brian Zikmund Fischer AND holly </w:t>
+      </w:r>
+      <w:proofErr w:type="spellStart"/>
+      <w:r>
+        <w:rPr>
+          <w:sz w:val="24"/>
+          <w:szCs w:val="24"/>
+          <w:highlight w:val="yellow"/>
+        </w:rPr>
+        <w:t>witteman</w:t>
+      </w:r>
+      <w:proofErr w:type="spellEnd"/>
+      <w:r>
+        <w:rPr>
+          <w:sz w:val="24"/>
+          <w:szCs w:val="24"/>
+          <w:highlight w:val="yellow"/>
+        </w:rPr>
+        <w:t>)</w:t>
       </w:r>
     </w:p>
     <w:p>

</xml_diff>